<commit_message>
WD by CheckMinMax Update
Added parameter settings for min/max WD Amounts.
Corrected max share/loan type calculation,
Added program info and debug output to JSON output.
Corrected loan available amounts calculations.
Corrected parameter file reading which was keeping blank lines from being recognized by the UX.
</commit_message>
<xml_diff>
--- a/withdraw-by-check/Check Withdraw Config Worksheet.docx
+++ b/withdraw-by-check/Check Withdraw Config Worksheet.docx
@@ -53,19 +53,24 @@
     <w:tbl>
       <w:tblPr>
         <w:tblStyle w:val="TableGrid"/>
-        <w:tblW w:w="0" w:type="auto"/>
+        <w:tblW w:w="9567" w:type="dxa"/>
         <w:tblLook w:val="04A0" w:firstRow="1" w:lastRow="0" w:firstColumn="1" w:lastColumn="0" w:noHBand="0" w:noVBand="1"/>
       </w:tblPr>
       <w:tblGrid>
-        <w:gridCol w:w="2305"/>
-        <w:gridCol w:w="3888"/>
-        <w:gridCol w:w="1207"/>
-        <w:gridCol w:w="1950"/>
+        <w:gridCol w:w="2458"/>
+        <w:gridCol w:w="3778"/>
+        <w:gridCol w:w="1412"/>
+        <w:gridCol w:w="1912"/>
+        <w:gridCol w:w="7"/>
       </w:tblGrid>
       <w:tr>
-        <w:tc>
-          <w:tcPr>
-            <w:tcW w:w="2329" w:type="dxa"/>
+        <w:trPr>
+          <w:gridAfter w:val="1"/>
+          <w:wAfter w:w="7" w:type="dxa"/>
+        </w:trPr>
+        <w:tc>
+          <w:tcPr>
+            <w:tcW w:w="2515" w:type="dxa"/>
             <w:vAlign w:val="center"/>
           </w:tcPr>
           <w:p>
@@ -86,7 +91,7 @@
         </w:tc>
         <w:tc>
           <w:tcPr>
-            <w:tcW w:w="3944" w:type="dxa"/>
+            <w:tcW w:w="3888" w:type="dxa"/>
             <w:vAlign w:val="center"/>
           </w:tcPr>
           <w:p>
@@ -107,7 +112,7 @@
         </w:tc>
         <w:tc>
           <w:tcPr>
-            <w:tcW w:w="1107" w:type="dxa"/>
+            <w:tcW w:w="1207" w:type="dxa"/>
             <w:vAlign w:val="center"/>
           </w:tcPr>
           <w:p>
@@ -129,7 +134,7 @@
         </w:tc>
         <w:tc>
           <w:tcPr>
-            <w:tcW w:w="1970" w:type="dxa"/>
+            <w:tcW w:w="1950" w:type="dxa"/>
             <w:vAlign w:val="center"/>
           </w:tcPr>
           <w:p>
@@ -158,9 +163,13 @@
         </w:tc>
       </w:tr>
       <w:tr>
-        <w:tc>
-          <w:tcPr>
-            <w:tcW w:w="2329" w:type="dxa"/>
+        <w:trPr>
+          <w:gridAfter w:val="1"/>
+          <w:wAfter w:w="7" w:type="dxa"/>
+        </w:trPr>
+        <w:tc>
+          <w:tcPr>
+            <w:tcW w:w="2515" w:type="dxa"/>
           </w:tcPr>
           <w:p>
             <w:r>
@@ -170,7 +179,7 @@
         </w:tc>
         <w:tc>
           <w:tcPr>
-            <w:tcW w:w="3944" w:type="dxa"/>
+            <w:tcW w:w="3888" w:type="dxa"/>
           </w:tcPr>
           <w:p>
             <w:r>
@@ -180,7 +189,7 @@
         </w:tc>
         <w:tc>
           <w:tcPr>
-            <w:tcW w:w="1107" w:type="dxa"/>
+            <w:tcW w:w="1207" w:type="dxa"/>
             <w:vAlign w:val="center"/>
           </w:tcPr>
           <w:p>
@@ -194,7 +203,7 @@
         </w:tc>
         <w:tc>
           <w:tcPr>
-            <w:tcW w:w="1970" w:type="dxa"/>
+            <w:tcW w:w="1950" w:type="dxa"/>
             <w:vAlign w:val="center"/>
           </w:tcPr>
           <w:p>
@@ -205,9 +214,13 @@
         </w:tc>
       </w:tr>
       <w:tr>
-        <w:tc>
-          <w:tcPr>
-            <w:tcW w:w="2329" w:type="dxa"/>
+        <w:trPr>
+          <w:gridAfter w:val="1"/>
+          <w:wAfter w:w="7" w:type="dxa"/>
+        </w:trPr>
+        <w:tc>
+          <w:tcPr>
+            <w:tcW w:w="2515" w:type="dxa"/>
           </w:tcPr>
           <w:p>
             <w:r>
@@ -217,7 +230,7 @@
         </w:tc>
         <w:tc>
           <w:tcPr>
-            <w:tcW w:w="3944" w:type="dxa"/>
+            <w:tcW w:w="3888" w:type="dxa"/>
           </w:tcPr>
           <w:p>
             <w:r>
@@ -227,7 +240,7 @@
         </w:tc>
         <w:tc>
           <w:tcPr>
-            <w:tcW w:w="1107" w:type="dxa"/>
+            <w:tcW w:w="1207" w:type="dxa"/>
             <w:vAlign w:val="center"/>
           </w:tcPr>
           <w:p>
@@ -241,7 +254,7 @@
         </w:tc>
         <w:tc>
           <w:tcPr>
-            <w:tcW w:w="1970" w:type="dxa"/>
+            <w:tcW w:w="1950" w:type="dxa"/>
             <w:vAlign w:val="center"/>
           </w:tcPr>
           <w:p>
@@ -252,9 +265,13 @@
         </w:tc>
       </w:tr>
       <w:tr>
-        <w:tc>
-          <w:tcPr>
-            <w:tcW w:w="2329" w:type="dxa"/>
+        <w:trPr>
+          <w:gridAfter w:val="1"/>
+          <w:wAfter w:w="7" w:type="dxa"/>
+        </w:trPr>
+        <w:tc>
+          <w:tcPr>
+            <w:tcW w:w="2515" w:type="dxa"/>
           </w:tcPr>
           <w:p>
             <w:r>
@@ -264,7 +281,7 @@
         </w:tc>
         <w:tc>
           <w:tcPr>
-            <w:tcW w:w="3944" w:type="dxa"/>
+            <w:tcW w:w="3888" w:type="dxa"/>
           </w:tcPr>
           <w:p>
             <w:r>
@@ -274,7 +291,7 @@
         </w:tc>
         <w:tc>
           <w:tcPr>
-            <w:tcW w:w="1107" w:type="dxa"/>
+            <w:tcW w:w="1207" w:type="dxa"/>
             <w:vAlign w:val="center"/>
           </w:tcPr>
           <w:p>
@@ -288,7 +305,7 @@
         </w:tc>
         <w:tc>
           <w:tcPr>
-            <w:tcW w:w="1970" w:type="dxa"/>
+            <w:tcW w:w="1950" w:type="dxa"/>
             <w:vAlign w:val="center"/>
           </w:tcPr>
           <w:p>
@@ -299,119 +316,144 @@
         </w:tc>
       </w:tr>
       <w:tr>
-        <w:tc>
-          <w:tcPr>
-            <w:tcW w:w="2329" w:type="dxa"/>
-          </w:tcPr>
-          <w:p>
-            <w:r>
-              <w:t>CASH ADVANCE LIMIT</w:t>
-            </w:r>
-          </w:p>
-        </w:tc>
-        <w:tc>
-          <w:tcPr>
-            <w:tcW w:w="3944" w:type="dxa"/>
-          </w:tcPr>
-          <w:p>
-            <w:r>
-              <w:t>Enter the limit amount a cash advance/loan add-on can be requested for. If no amount is listed, a CA/LA can be made for any amount. If the member does not have enough funds, Episys will reject the request. Enter value as dollar &amp; cents. Eg. 1000.00</w:t>
-            </w:r>
-          </w:p>
-        </w:tc>
-        <w:tc>
-          <w:tcPr>
-            <w:tcW w:w="1107" w:type="dxa"/>
-            <w:vAlign w:val="center"/>
-          </w:tcPr>
-          <w:p>
-            <w:pPr>
-              <w:jc w:val="center"/>
-            </w:pPr>
-            <w:r>
-              <w:t>left blank (unlimited)</w:t>
-            </w:r>
-          </w:p>
-        </w:tc>
-        <w:tc>
-          <w:tcPr>
-            <w:tcW w:w="1970" w:type="dxa"/>
-            <w:vAlign w:val="center"/>
-          </w:tcPr>
-          <w:p>
-            <w:pPr>
-              <w:jc w:val="center"/>
-            </w:pPr>
+        <w:trPr>
+          <w:gridAfter w:val="1"/>
+          <w:wAfter w:w="7" w:type="dxa"/>
+        </w:trPr>
+        <w:tc>
+          <w:tcPr>
+            <w:tcW w:w="2515" w:type="dxa"/>
+          </w:tcPr>
+          <w:p>
+            <w:r>
+              <w:t>MINIMUM AND MAXIMUM WD AMOUNTS</w:t>
+            </w:r>
+          </w:p>
+        </w:tc>
+        <w:tc>
+          <w:tcPr>
+            <w:tcW w:w="3888" w:type="dxa"/>
+          </w:tcPr>
+          <w:p>
+            <w:r>
+              <w:t xml:space="preserve">Enter the dollar amount(s) to establish a minimum WD by Check and/or a maximum amount which can be withdrawn by check. Leaving a value blank means there is no limit imposed for that particular setting. A member’s available balance still limits their maximum amount they may WD. </w:t>
+            </w:r>
+            <w:r>
+              <w:t>Enter value as dollar &amp; cents. Eg. 1000.00</w:t>
+            </w:r>
+          </w:p>
+        </w:tc>
+        <w:tc>
+          <w:tcPr>
+            <w:tcW w:w="1207" w:type="dxa"/>
+            <w:vAlign w:val="center"/>
+          </w:tcPr>
+          <w:p>
+            <w:pPr>
+              <w:jc w:val="center"/>
+            </w:pPr>
+            <w:r>
+              <w:t>Left blank (no limit requirement)</w:t>
+            </w:r>
+          </w:p>
+        </w:tc>
+        <w:tc>
+          <w:tcPr>
+            <w:tcW w:w="1950" w:type="dxa"/>
+            <w:vAlign w:val="center"/>
+          </w:tcPr>
+          <w:p>
+            <w:r>
+              <w:t xml:space="preserve">Min: </w:t>
+            </w:r>
+          </w:p>
+          <w:p/>
+          <w:p>
+            <w:r>
+              <w:t>Max:</w:t>
+            </w:r>
           </w:p>
         </w:tc>
       </w:tr>
       <w:tr>
-        <w:tc>
-          <w:tcPr>
-            <w:tcW w:w="2329" w:type="dxa"/>
-          </w:tcPr>
-          <w:p>
-            <w:r>
-              <w:t>WARNING CODES TO EXCLUDE - ACCOUNT</w:t>
-            </w:r>
-          </w:p>
-        </w:tc>
-        <w:tc>
-          <w:tcPr>
-            <w:tcW w:w="3944" w:type="dxa"/>
-          </w:tcPr>
-          <w:p>
-            <w:r>
-              <w:t>Enter account level warning codes to exclude check withdrawals from any share or loan.  Separated by commas only and formatted to three digits. ex. 002,010.</w:t>
-            </w:r>
-          </w:p>
-        </w:tc>
-        <w:tc>
-          <w:tcPr>
-            <w:tcW w:w="1107" w:type="dxa"/>
-            <w:vAlign w:val="center"/>
-          </w:tcPr>
-          <w:p>
-            <w:pPr>
-              <w:jc w:val="center"/>
-            </w:pPr>
-            <w:r>
-              <w:t>left blank (none)</w:t>
-            </w:r>
-          </w:p>
-        </w:tc>
-        <w:tc>
-          <w:tcPr>
-            <w:tcW w:w="1970" w:type="dxa"/>
-            <w:vAlign w:val="center"/>
-          </w:tcPr>
-          <w:p/>
+        <w:trPr>
+          <w:gridAfter w:val="1"/>
+          <w:wAfter w:w="7" w:type="dxa"/>
+        </w:trPr>
+        <w:tc>
+          <w:tcPr>
+            <w:tcW w:w="2515" w:type="dxa"/>
+          </w:tcPr>
+          <w:p>
+            <w:r>
+              <w:t>CASH ADVANCE LIMIT</w:t>
+            </w:r>
+          </w:p>
+        </w:tc>
+        <w:tc>
+          <w:tcPr>
+            <w:tcW w:w="3888" w:type="dxa"/>
+          </w:tcPr>
+          <w:p>
+            <w:r>
+              <w:t>Enter the limit amount a cash advance/loan add-on can be requested for. If no amount is listed, a CA/LA can be made for any amount. If the member does not have enough funds, Episys will reject the request. Enter value as dollar &amp; cents. Eg. 1000.00</w:t>
+            </w:r>
+          </w:p>
+        </w:tc>
+        <w:tc>
+          <w:tcPr>
+            <w:tcW w:w="1207" w:type="dxa"/>
+            <w:vAlign w:val="center"/>
+          </w:tcPr>
+          <w:p>
+            <w:pPr>
+              <w:jc w:val="center"/>
+            </w:pPr>
+            <w:r>
+              <w:t>left blank (unlimited)</w:t>
+            </w:r>
+          </w:p>
+        </w:tc>
+        <w:tc>
+          <w:tcPr>
+            <w:tcW w:w="1950" w:type="dxa"/>
+            <w:vAlign w:val="center"/>
+          </w:tcPr>
+          <w:p>
+            <w:pPr>
+              <w:jc w:val="center"/>
+            </w:pPr>
+          </w:p>
         </w:tc>
       </w:tr>
       <w:tr>
-        <w:tc>
-          <w:tcPr>
-            <w:tcW w:w="2329" w:type="dxa"/>
-          </w:tcPr>
-          <w:p>
-            <w:r>
-              <w:t>WARNING CODES TO EXCLUDE - SHARE</w:t>
-            </w:r>
-          </w:p>
-        </w:tc>
-        <w:tc>
-          <w:tcPr>
-            <w:tcW w:w="3944" w:type="dxa"/>
-          </w:tcPr>
-          <w:p>
-            <w:r>
-              <w:t>Enter share level warning codes to exclude check withdrawals from any share. Separated by commas only and formatted to three digits. ex. 002,010.</w:t>
-            </w:r>
-          </w:p>
-        </w:tc>
-        <w:tc>
-          <w:tcPr>
-            <w:tcW w:w="1107" w:type="dxa"/>
+        <w:trPr>
+          <w:gridAfter w:val="1"/>
+          <w:wAfter w:w="7" w:type="dxa"/>
+        </w:trPr>
+        <w:tc>
+          <w:tcPr>
+            <w:tcW w:w="2515" w:type="dxa"/>
+          </w:tcPr>
+          <w:p>
+            <w:r>
+              <w:t>WARNING CODES TO EXCLUDE - ACCOUNT</w:t>
+            </w:r>
+          </w:p>
+        </w:tc>
+        <w:tc>
+          <w:tcPr>
+            <w:tcW w:w="3888" w:type="dxa"/>
+          </w:tcPr>
+          <w:p>
+            <w:r>
+              <w:t>Enter account level warning codes to exclude check withdrawals from any share or loan.  Separated by commas only and formatted to three digits. ex. 002,010.</w:t>
+            </w:r>
+          </w:p>
+        </w:tc>
+        <w:tc>
+          <w:tcPr>
+            <w:tcW w:w="1207" w:type="dxa"/>
             <w:vAlign w:val="center"/>
           </w:tcPr>
           <w:p>
@@ -425,40 +467,41 @@
         </w:tc>
         <w:tc>
           <w:tcPr>
-            <w:tcW w:w="1970" w:type="dxa"/>
-            <w:vAlign w:val="center"/>
-          </w:tcPr>
-          <w:p>
-            <w:pPr>
-              <w:jc w:val="center"/>
-            </w:pPr>
-          </w:p>
+            <w:tcW w:w="1950" w:type="dxa"/>
+            <w:vAlign w:val="center"/>
+          </w:tcPr>
+          <w:p/>
         </w:tc>
       </w:tr>
       <w:tr>
-        <w:tc>
-          <w:tcPr>
-            <w:tcW w:w="2329" w:type="dxa"/>
-          </w:tcPr>
-          <w:p>
-            <w:r>
-              <w:t>WARNING CODES TO EXCLUDE - LOAN</w:t>
-            </w:r>
-          </w:p>
-        </w:tc>
-        <w:tc>
-          <w:tcPr>
-            <w:tcW w:w="3944" w:type="dxa"/>
-          </w:tcPr>
-          <w:p>
-            <w:r>
-              <w:t>Enter loan level warning codes to exclude check withdrawals from any loan. Separated by commas only and formatted to three digits. ex. 002,010</w:t>
-            </w:r>
-          </w:p>
-        </w:tc>
-        <w:tc>
-          <w:tcPr>
-            <w:tcW w:w="1107" w:type="dxa"/>
+        <w:trPr>
+          <w:gridAfter w:val="1"/>
+          <w:wAfter w:w="7" w:type="dxa"/>
+        </w:trPr>
+        <w:tc>
+          <w:tcPr>
+            <w:tcW w:w="2515" w:type="dxa"/>
+          </w:tcPr>
+          <w:p>
+            <w:r>
+              <w:lastRenderedPageBreak/>
+              <w:t>WARNING CODES TO EXCLUDE - SHARE</w:t>
+            </w:r>
+          </w:p>
+        </w:tc>
+        <w:tc>
+          <w:tcPr>
+            <w:tcW w:w="3888" w:type="dxa"/>
+          </w:tcPr>
+          <w:p>
+            <w:r>
+              <w:t>Enter share level warning codes to exclude check withdrawals from any share. Separated by commas only and formatted to three digits. ex. 002,010.</w:t>
+            </w:r>
+          </w:p>
+        </w:tc>
+        <w:tc>
+          <w:tcPr>
+            <w:tcW w:w="1207" w:type="dxa"/>
             <w:vAlign w:val="center"/>
           </w:tcPr>
           <w:p>
@@ -472,7 +515,7 @@
         </w:tc>
         <w:tc>
           <w:tcPr>
-            <w:tcW w:w="1970" w:type="dxa"/>
+            <w:tcW w:w="1950" w:type="dxa"/>
             <w:vAlign w:val="center"/>
           </w:tcPr>
           <w:p>
@@ -483,43 +526,47 @@
         </w:tc>
       </w:tr>
       <w:tr>
-        <w:tc>
-          <w:tcPr>
-            <w:tcW w:w="2329" w:type="dxa"/>
-          </w:tcPr>
-          <w:p>
-            <w:r>
-              <w:t>Link Title</w:t>
-            </w:r>
-          </w:p>
-        </w:tc>
-        <w:tc>
-          <w:tcPr>
-            <w:tcW w:w="3944" w:type="dxa"/>
-          </w:tcPr>
-          <w:p>
-            <w:r>
-              <w:t>Enter the text for the link the members will see to begin the process.</w:t>
-            </w:r>
-          </w:p>
-        </w:tc>
-        <w:tc>
-          <w:tcPr>
-            <w:tcW w:w="1107" w:type="dxa"/>
-            <w:vAlign w:val="center"/>
-          </w:tcPr>
-          <w:p>
-            <w:pPr>
-              <w:jc w:val="center"/>
-            </w:pPr>
-            <w:r>
-              <w:t>Withdraw by check</w:t>
-            </w:r>
-          </w:p>
-        </w:tc>
-        <w:tc>
-          <w:tcPr>
-            <w:tcW w:w="1970" w:type="dxa"/>
+        <w:trPr>
+          <w:gridAfter w:val="1"/>
+          <w:wAfter w:w="7" w:type="dxa"/>
+        </w:trPr>
+        <w:tc>
+          <w:tcPr>
+            <w:tcW w:w="2515" w:type="dxa"/>
+          </w:tcPr>
+          <w:p>
+            <w:r>
+              <w:t>WARNING CODES TO EXCLUDE - LOAN</w:t>
+            </w:r>
+          </w:p>
+        </w:tc>
+        <w:tc>
+          <w:tcPr>
+            <w:tcW w:w="3888" w:type="dxa"/>
+          </w:tcPr>
+          <w:p>
+            <w:r>
+              <w:t>Enter loan level warning codes to exclude check withdrawals from any loan. Separated by commas only and formatted to three digits. ex. 002,010</w:t>
+            </w:r>
+          </w:p>
+        </w:tc>
+        <w:tc>
+          <w:tcPr>
+            <w:tcW w:w="1207" w:type="dxa"/>
+            <w:vAlign w:val="center"/>
+          </w:tcPr>
+          <w:p>
+            <w:pPr>
+              <w:jc w:val="center"/>
+            </w:pPr>
+            <w:r>
+              <w:t>left blank (none)</w:t>
+            </w:r>
+          </w:p>
+        </w:tc>
+        <w:tc>
+          <w:tcPr>
+            <w:tcW w:w="1950" w:type="dxa"/>
             <w:vAlign w:val="center"/>
           </w:tcPr>
           <w:p>
@@ -530,30 +577,33 @@
         </w:tc>
       </w:tr>
       <w:tr>
-        <w:tc>
-          <w:tcPr>
-            <w:tcW w:w="2329" w:type="dxa"/>
-          </w:tcPr>
-          <w:p>
-            <w:r>
-              <w:lastRenderedPageBreak/>
-              <w:t>Link Description</w:t>
-            </w:r>
-          </w:p>
-        </w:tc>
-        <w:tc>
-          <w:tcPr>
-            <w:tcW w:w="3944" w:type="dxa"/>
-          </w:tcPr>
-          <w:p>
-            <w:r>
-              <w:t>Short Description of the link, shown when the mouse hovers over the link</w:t>
-            </w:r>
-          </w:p>
-        </w:tc>
-        <w:tc>
-          <w:tcPr>
-            <w:tcW w:w="1107" w:type="dxa"/>
+        <w:trPr>
+          <w:gridAfter w:val="1"/>
+          <w:wAfter w:w="7" w:type="dxa"/>
+        </w:trPr>
+        <w:tc>
+          <w:tcPr>
+            <w:tcW w:w="2515" w:type="dxa"/>
+          </w:tcPr>
+          <w:p>
+            <w:r>
+              <w:t>Link Title</w:t>
+            </w:r>
+          </w:p>
+        </w:tc>
+        <w:tc>
+          <w:tcPr>
+            <w:tcW w:w="3888" w:type="dxa"/>
+          </w:tcPr>
+          <w:p>
+            <w:r>
+              <w:t>Enter the text for the link the members will see to begin the process.</w:t>
+            </w:r>
+          </w:p>
+        </w:tc>
+        <w:tc>
+          <w:tcPr>
+            <w:tcW w:w="1207" w:type="dxa"/>
             <w:vAlign w:val="center"/>
           </w:tcPr>
           <w:p>
@@ -567,7 +617,7 @@
         </w:tc>
         <w:tc>
           <w:tcPr>
-            <w:tcW w:w="1970" w:type="dxa"/>
+            <w:tcW w:w="1950" w:type="dxa"/>
             <w:vAlign w:val="center"/>
           </w:tcPr>
           <w:p>
@@ -578,30 +628,47 @@
         </w:tc>
       </w:tr>
       <w:tr>
-        <w:tc>
-          <w:tcPr>
-            <w:tcW w:w="2329" w:type="dxa"/>
-          </w:tcPr>
-          <w:p>
-            <w:r>
-              <w:t>Is CU live on Banno Online OR Banno Mobile?</w:t>
-            </w:r>
-          </w:p>
-        </w:tc>
-        <w:tc>
-          <w:tcPr>
-            <w:tcW w:w="3944" w:type="dxa"/>
-          </w:tcPr>
-          <w:p>
-            <w:r>
-              <w:t>Is the CU currently LIVE to members with either Banno or Banno Mobile?  Y/N</w:t>
-            </w:r>
-          </w:p>
-        </w:tc>
-        <w:tc>
-          <w:tcPr>
-            <w:tcW w:w="3077" w:type="dxa"/>
-            <w:gridSpan w:val="2"/>
+        <w:trPr>
+          <w:gridAfter w:val="1"/>
+          <w:wAfter w:w="7" w:type="dxa"/>
+        </w:trPr>
+        <w:tc>
+          <w:tcPr>
+            <w:tcW w:w="2515" w:type="dxa"/>
+          </w:tcPr>
+          <w:p>
+            <w:r>
+              <w:t>Link Description</w:t>
+            </w:r>
+          </w:p>
+        </w:tc>
+        <w:tc>
+          <w:tcPr>
+            <w:tcW w:w="3888" w:type="dxa"/>
+          </w:tcPr>
+          <w:p>
+            <w:r>
+              <w:t>Short Description of the link, shown when the mouse hovers over the link</w:t>
+            </w:r>
+          </w:p>
+        </w:tc>
+        <w:tc>
+          <w:tcPr>
+            <w:tcW w:w="1207" w:type="dxa"/>
+            <w:vAlign w:val="center"/>
+          </w:tcPr>
+          <w:p>
+            <w:pPr>
+              <w:jc w:val="center"/>
+            </w:pPr>
+            <w:r>
+              <w:t>Withdraw by check</w:t>
+            </w:r>
+          </w:p>
+        </w:tc>
+        <w:tc>
+          <w:tcPr>
+            <w:tcW w:w="1950" w:type="dxa"/>
             <w:vAlign w:val="center"/>
           </w:tcPr>
           <w:p>
@@ -612,15 +679,57 @@
         </w:tc>
       </w:tr>
       <w:tr>
-        <w:tc>
-          <w:tcPr>
-            <w:tcW w:w="2329" w:type="dxa"/>
+        <w:trPr>
+          <w:gridAfter w:val="1"/>
+          <w:wAfter w:w="7" w:type="dxa"/>
+        </w:trPr>
+        <w:tc>
+          <w:tcPr>
+            <w:tcW w:w="2515" w:type="dxa"/>
+          </w:tcPr>
+          <w:p>
+            <w:r>
+              <w:t>Is CU live on Banno Online OR Banno Mobile?</w:t>
+            </w:r>
+          </w:p>
+        </w:tc>
+        <w:tc>
+          <w:tcPr>
+            <w:tcW w:w="3888" w:type="dxa"/>
+          </w:tcPr>
+          <w:p>
+            <w:r>
+              <w:t>Is the CU currently LIVE to members with either Banno or Banno Mobile?  Y/N</w:t>
+            </w:r>
+          </w:p>
+        </w:tc>
+        <w:tc>
+          <w:tcPr>
+            <w:tcW w:w="3157" w:type="dxa"/>
+            <w:gridSpan w:val="2"/>
+            <w:vAlign w:val="center"/>
+          </w:tcPr>
+          <w:p>
+            <w:pPr>
+              <w:jc w:val="center"/>
+            </w:pPr>
+          </w:p>
+        </w:tc>
+      </w:tr>
+      <w:tr>
+        <w:trPr>
+          <w:gridAfter w:val="1"/>
+          <w:wAfter w:w="7" w:type="dxa"/>
+        </w:trPr>
+        <w:tc>
+          <w:tcPr>
+            <w:tcW w:w="2515" w:type="dxa"/>
           </w:tcPr>
           <w:p/>
         </w:tc>
         <w:tc>
           <w:tcPr>
-            <w:tcW w:w="3944" w:type="dxa"/>
+            <w:tcW w:w="3888" w:type="dxa"/>
           </w:tcPr>
           <w:p>
             <w:r>
@@ -637,7 +746,7 @@
         </w:tc>
         <w:tc>
           <w:tcPr>
-            <w:tcW w:w="3077" w:type="dxa"/>
+            <w:tcW w:w="3157" w:type="dxa"/>
             <w:gridSpan w:val="2"/>
             <w:vAlign w:val="center"/>
           </w:tcPr>
@@ -649,9 +758,13 @@
         </w:tc>
       </w:tr>
       <w:tr>
-        <w:tc>
-          <w:tcPr>
-            <w:tcW w:w="2329" w:type="dxa"/>
+        <w:trPr>
+          <w:gridAfter w:val="1"/>
+          <w:wAfter w:w="7" w:type="dxa"/>
+        </w:trPr>
+        <w:tc>
+          <w:tcPr>
+            <w:tcW w:w="2515" w:type="dxa"/>
           </w:tcPr>
           <w:p>
             <w:r>
@@ -661,7 +774,7 @@
         </w:tc>
         <w:tc>
           <w:tcPr>
-            <w:tcW w:w="7021" w:type="dxa"/>
+            <w:tcW w:w="7045" w:type="dxa"/>
             <w:gridSpan w:val="3"/>
             <w:vAlign w:val="center"/>
           </w:tcPr>
@@ -712,16 +825,7 @@
           </w:p>
           <w:p>
             <w:r>
-              <w:t>T</w:t>
-            </w:r>
-            <w:r>
-              <w:t>he following custom message setting, data will be displayed as written. The following HTML tags may be</w:t>
-            </w:r>
-            <w:r>
-              <w:t xml:space="preserve"> </w:t>
-            </w:r>
-            <w:r>
-              <w:t>utilized to facilitate text formatting:</w:t>
+              <w:t>The following custom message setting, data will be displayed as written. The following HTML tags may be utilized to facilitate text formatting:</w:t>
             </w:r>
           </w:p>
           <w:p>
@@ -737,13 +841,7 @@
           <w:p/>
           <w:p>
             <w:r>
-              <w:t>For backwards compatibility, a single blank line will be interpreted as a new line and two blank lines in a row</w:t>
-            </w:r>
-            <w:r>
-              <w:t xml:space="preserve"> </w:t>
-            </w:r>
-            <w:r>
-              <w:t>will be interpreted as a new paragraph</w:t>
+              <w:t>For backwards compatibility, a single blank line will be interpreted as a new line and two blank lines in a row will be interpreted as a new paragraph</w:t>
             </w:r>
           </w:p>
         </w:tc>
@@ -754,8 +852,8 @@
         </w:trPr>
         <w:tc>
           <w:tcPr>
-            <w:tcW w:w="9350" w:type="dxa"/>
-            <w:gridSpan w:val="4"/>
+            <w:tcW w:w="9567" w:type="dxa"/>
+            <w:gridSpan w:val="5"/>
           </w:tcPr>
           <w:p/>
         </w:tc>
@@ -1493,17 +1591,6 @@
 </file>
 
 <file path=customXml/item1.xml><?xml version="1.0" encoding="utf-8"?>
-<p:properties xmlns:p="http://schemas.microsoft.com/office/2006/metadata/properties" xmlns:xsi="http://www.w3.org/2001/XMLSchema-instance" xmlns:pc="http://schemas.microsoft.com/office/infopath/2007/PartnerControls">
-  <documentManagement>
-    <lcf76f155ced4ddcb4097134ff3c332f xmlns="9ba05911-c24a-4853-8769-8a1374fe7448">
-      <Terms xmlns="http://schemas.microsoft.com/office/infopath/2007/PartnerControls"/>
-    </lcf76f155ced4ddcb4097134ff3c332f>
-    <TaxCatchAll xmlns="770a5452-f489-4b73-ab95-d08ebfacd134" xsi:nil="true"/>
-  </documentManagement>
-</p:properties>
-</file>
-
-<file path=customXml/item2.xml><?xml version="1.0" encoding="utf-8"?>
 <ct:contentTypeSchema xmlns:ct="http://schemas.microsoft.com/office/2006/metadata/contentType" xmlns:ma="http://schemas.microsoft.com/office/2006/metadata/properties/metaAttributes" ct:_="" ma:_="" ma:contentTypeName="Document" ma:contentTypeID="0x010100A77C9823173CF84797BEB05294A93705" ma:contentTypeVersion="15" ma:contentTypeDescription="Create a new document." ma:contentTypeScope="" ma:versionID="a06449ddb13fa6a6c0342e20d143ca9c">
   <xsd:schema xmlns:xsd="http://www.w3.org/2001/XMLSchema" xmlns:xs="http://www.w3.org/2001/XMLSchema" xmlns:p="http://schemas.microsoft.com/office/2006/metadata/properties" xmlns:ns2="9ba05911-c24a-4853-8769-8a1374fe7448" xmlns:ns3="0e06131f-2ce5-485c-956f-aae053c36232" xmlns:ns4="770a5452-f489-4b73-ab95-d08ebfacd134" targetNamespace="http://schemas.microsoft.com/office/2006/metadata/properties" ma:root="true" ma:fieldsID="988b7fcc47d8dbb21347a0fbf6618b13" ns2:_="" ns3:_="" ns4:_="">
     <xsd:import namespace="9ba05911-c24a-4853-8769-8a1374fe7448"/>
@@ -1727,6 +1814,17 @@
 </ct:contentTypeSchema>
 </file>
 
+<file path=customXml/item2.xml><?xml version="1.0" encoding="utf-8"?>
+<p:properties xmlns:p="http://schemas.microsoft.com/office/2006/metadata/properties" xmlns:xsi="http://www.w3.org/2001/XMLSchema-instance" xmlns:pc="http://schemas.microsoft.com/office/infopath/2007/PartnerControls">
+  <documentManagement>
+    <lcf76f155ced4ddcb4097134ff3c332f xmlns="9ba05911-c24a-4853-8769-8a1374fe7448">
+      <Terms xmlns="http://schemas.microsoft.com/office/infopath/2007/PartnerControls"/>
+    </lcf76f155ced4ddcb4097134ff3c332f>
+    <TaxCatchAll xmlns="770a5452-f489-4b73-ab95-d08ebfacd134" xsi:nil="true"/>
+  </documentManagement>
+</p:properties>
+</file>
+
 <file path=customXml/item3.xml><?xml version="1.0" encoding="utf-8"?>
 <?mso-contentType ?>
 <FormTemplates xmlns="http://schemas.microsoft.com/sharepoint/v3/contenttype/forms">
@@ -1737,17 +1835,6 @@
 </file>
 
 <file path=customXml/itemProps1.xml><?xml version="1.0" encoding="utf-8"?>
-<ds:datastoreItem xmlns:ds="http://schemas.openxmlformats.org/officeDocument/2006/customXml" ds:itemID="{A0AE4F2E-17AC-4D38-BD6F-B007E7F4DC47}">
-  <ds:schemaRefs>
-    <ds:schemaRef ds:uri="http://schemas.microsoft.com/office/2006/metadata/properties"/>
-    <ds:schemaRef ds:uri="http://schemas.microsoft.com/office/infopath/2007/PartnerControls"/>
-    <ds:schemaRef ds:uri="9ba05911-c24a-4853-8769-8a1374fe7448"/>
-    <ds:schemaRef ds:uri="770a5452-f489-4b73-ab95-d08ebfacd134"/>
-  </ds:schemaRefs>
-</ds:datastoreItem>
-</file>
-
-<file path=customXml/itemProps2.xml><?xml version="1.0" encoding="utf-8"?>
 <ds:datastoreItem xmlns:ds="http://schemas.openxmlformats.org/officeDocument/2006/customXml" ds:itemID="{C7127CEA-9873-4F3F-9C1A-E8B3F1D8496E}">
   <ds:schemaRefs>
     <ds:schemaRef ds:uri="http://schemas.microsoft.com/office/2006/metadata/contentType"/>
@@ -1767,6 +1854,17 @@
 </ds:datastoreItem>
 </file>
 
+<file path=customXml/itemProps2.xml><?xml version="1.0" encoding="utf-8"?>
+<ds:datastoreItem xmlns:ds="http://schemas.openxmlformats.org/officeDocument/2006/customXml" ds:itemID="{A0AE4F2E-17AC-4D38-BD6F-B007E7F4DC47}">
+  <ds:schemaRefs>
+    <ds:schemaRef ds:uri="http://schemas.microsoft.com/office/2006/metadata/properties"/>
+    <ds:schemaRef ds:uri="http://schemas.microsoft.com/office/infopath/2007/PartnerControls"/>
+    <ds:schemaRef ds:uri="9ba05911-c24a-4853-8769-8a1374fe7448"/>
+    <ds:schemaRef ds:uri="770a5452-f489-4b73-ab95-d08ebfacd134"/>
+  </ds:schemaRefs>
+</ds:datastoreItem>
+</file>
+
 <file path=customXml/itemProps3.xml><?xml version="1.0" encoding="utf-8"?>
 <ds:datastoreItem xmlns:ds="http://schemas.openxmlformats.org/officeDocument/2006/customXml" ds:itemID="{65BD55E8-81A3-42A4-89DC-516014481E1E}">
   <ds:schemaRefs>

</xml_diff>

<commit_message>
WD by check min/max update Post PR 1
minor changes related to post PR #1 from JC
</commit_message>
<xml_diff>
--- a/withdraw-by-check/Check Withdraw Config Worksheet.docx
+++ b/withdraw-by-check/Check Withdraw Config Worksheet.docx
@@ -40,20 +40,14 @@
       </w:r>
     </w:p>
     <w:p>
-      <w:pPr>
-        <w:rPr>
-          <w:b/>
-          <w:bCs/>
-          <w:sz w:val="28"/>
-          <w:szCs w:val="28"/>
-        </w:rPr>
-      </w:pPr>
+      <w:r>
+        <w:t>Ver. 1.1.0</w:t>
+      </w:r>
     </w:p>
-    <w:p/>
     <w:tbl>
       <w:tblPr>
         <w:tblStyle w:val="TableGrid"/>
-        <w:tblW w:w="9567" w:type="dxa"/>
+        <w:tblW w:w="9560" w:type="dxa"/>
         <w:tblLook w:val="04A0" w:firstRow="1" w:lastRow="0" w:firstColumn="1" w:lastColumn="0" w:noHBand="0" w:noVBand="1"/>
       </w:tblPr>
       <w:tblGrid>
@@ -61,16 +55,11 @@
         <w:gridCol w:w="3778"/>
         <w:gridCol w:w="1412"/>
         <w:gridCol w:w="1912"/>
-        <w:gridCol w:w="7"/>
       </w:tblGrid>
       <w:tr>
-        <w:trPr>
-          <w:gridAfter w:val="1"/>
-          <w:wAfter w:w="7" w:type="dxa"/>
-        </w:trPr>
-        <w:tc>
-          <w:tcPr>
-            <w:tcW w:w="2515" w:type="dxa"/>
+        <w:tc>
+          <w:tcPr>
+            <w:tcW w:w="2458" w:type="dxa"/>
             <w:vAlign w:val="center"/>
           </w:tcPr>
           <w:p>
@@ -91,7 +80,7 @@
         </w:tc>
         <w:tc>
           <w:tcPr>
-            <w:tcW w:w="3888" w:type="dxa"/>
+            <w:tcW w:w="3778" w:type="dxa"/>
             <w:vAlign w:val="center"/>
           </w:tcPr>
           <w:p>
@@ -112,7 +101,7 @@
         </w:tc>
         <w:tc>
           <w:tcPr>
-            <w:tcW w:w="1207" w:type="dxa"/>
+            <w:tcW w:w="1412" w:type="dxa"/>
             <w:vAlign w:val="center"/>
           </w:tcPr>
           <w:p>
@@ -134,7 +123,7 @@
         </w:tc>
         <w:tc>
           <w:tcPr>
-            <w:tcW w:w="1950" w:type="dxa"/>
+            <w:tcW w:w="1912" w:type="dxa"/>
             <w:vAlign w:val="center"/>
           </w:tcPr>
           <w:p>
@@ -163,13 +152,9 @@
         </w:tc>
       </w:tr>
       <w:tr>
-        <w:trPr>
-          <w:gridAfter w:val="1"/>
-          <w:wAfter w:w="7" w:type="dxa"/>
-        </w:trPr>
-        <w:tc>
-          <w:tcPr>
-            <w:tcW w:w="2515" w:type="dxa"/>
+        <w:tc>
+          <w:tcPr>
+            <w:tcW w:w="2458" w:type="dxa"/>
           </w:tcPr>
           <w:p>
             <w:r>
@@ -179,7 +164,7 @@
         </w:tc>
         <w:tc>
           <w:tcPr>
-            <w:tcW w:w="3888" w:type="dxa"/>
+            <w:tcW w:w="3778" w:type="dxa"/>
           </w:tcPr>
           <w:p>
             <w:r>
@@ -189,7 +174,7 @@
         </w:tc>
         <w:tc>
           <w:tcPr>
-            <w:tcW w:w="1207" w:type="dxa"/>
+            <w:tcW w:w="1412" w:type="dxa"/>
             <w:vAlign w:val="center"/>
           </w:tcPr>
           <w:p>
@@ -203,7 +188,7 @@
         </w:tc>
         <w:tc>
           <w:tcPr>
-            <w:tcW w:w="1950" w:type="dxa"/>
+            <w:tcW w:w="1912" w:type="dxa"/>
             <w:vAlign w:val="center"/>
           </w:tcPr>
           <w:p>
@@ -214,13 +199,9 @@
         </w:tc>
       </w:tr>
       <w:tr>
-        <w:trPr>
-          <w:gridAfter w:val="1"/>
-          <w:wAfter w:w="7" w:type="dxa"/>
-        </w:trPr>
-        <w:tc>
-          <w:tcPr>
-            <w:tcW w:w="2515" w:type="dxa"/>
+        <w:tc>
+          <w:tcPr>
+            <w:tcW w:w="2458" w:type="dxa"/>
           </w:tcPr>
           <w:p>
             <w:r>
@@ -230,7 +211,7 @@
         </w:tc>
         <w:tc>
           <w:tcPr>
-            <w:tcW w:w="3888" w:type="dxa"/>
+            <w:tcW w:w="3778" w:type="dxa"/>
           </w:tcPr>
           <w:p>
             <w:r>
@@ -240,7 +221,7 @@
         </w:tc>
         <w:tc>
           <w:tcPr>
-            <w:tcW w:w="1207" w:type="dxa"/>
+            <w:tcW w:w="1412" w:type="dxa"/>
             <w:vAlign w:val="center"/>
           </w:tcPr>
           <w:p>
@@ -254,7 +235,7 @@
         </w:tc>
         <w:tc>
           <w:tcPr>
-            <w:tcW w:w="1950" w:type="dxa"/>
+            <w:tcW w:w="1912" w:type="dxa"/>
             <w:vAlign w:val="center"/>
           </w:tcPr>
           <w:p>
@@ -265,13 +246,9 @@
         </w:tc>
       </w:tr>
       <w:tr>
-        <w:trPr>
-          <w:gridAfter w:val="1"/>
-          <w:wAfter w:w="7" w:type="dxa"/>
-        </w:trPr>
-        <w:tc>
-          <w:tcPr>
-            <w:tcW w:w="2515" w:type="dxa"/>
+        <w:tc>
+          <w:tcPr>
+            <w:tcW w:w="2458" w:type="dxa"/>
           </w:tcPr>
           <w:p>
             <w:r>
@@ -281,7 +258,7 @@
         </w:tc>
         <w:tc>
           <w:tcPr>
-            <w:tcW w:w="3888" w:type="dxa"/>
+            <w:tcW w:w="3778" w:type="dxa"/>
           </w:tcPr>
           <w:p>
             <w:r>
@@ -291,7 +268,7 @@
         </w:tc>
         <w:tc>
           <w:tcPr>
-            <w:tcW w:w="1207" w:type="dxa"/>
+            <w:tcW w:w="1412" w:type="dxa"/>
             <w:vAlign w:val="center"/>
           </w:tcPr>
           <w:p>
@@ -305,7 +282,7 @@
         </w:tc>
         <w:tc>
           <w:tcPr>
-            <w:tcW w:w="1950" w:type="dxa"/>
+            <w:tcW w:w="1912" w:type="dxa"/>
             <w:vAlign w:val="center"/>
           </w:tcPr>
           <w:p>
@@ -316,13 +293,9 @@
         </w:tc>
       </w:tr>
       <w:tr>
-        <w:trPr>
-          <w:gridAfter w:val="1"/>
-          <w:wAfter w:w="7" w:type="dxa"/>
-        </w:trPr>
-        <w:tc>
-          <w:tcPr>
-            <w:tcW w:w="2515" w:type="dxa"/>
+        <w:tc>
+          <w:tcPr>
+            <w:tcW w:w="2458" w:type="dxa"/>
           </w:tcPr>
           <w:p>
             <w:r>
@@ -332,20 +305,23 @@
         </w:tc>
         <w:tc>
           <w:tcPr>
-            <w:tcW w:w="3888" w:type="dxa"/>
-          </w:tcPr>
-          <w:p>
-            <w:r>
-              <w:t xml:space="preserve">Enter the dollar amount(s) to establish a minimum WD by Check and/or a maximum amount which can be withdrawn by check. Leaving a value blank means there is no limit imposed for that particular setting. A member’s available balance still limits their maximum amount they may WD. </w:t>
-            </w:r>
-            <w:r>
-              <w:t>Enter value as dollar &amp; cents. Eg. 1000.00</w:t>
-            </w:r>
-          </w:p>
-        </w:tc>
-        <w:tc>
-          <w:tcPr>
-            <w:tcW w:w="1207" w:type="dxa"/>
+            <w:tcW w:w="3778" w:type="dxa"/>
+          </w:tcPr>
+          <w:p>
+            <w:r>
+              <w:t>Enter the dollar amount(s) to establish a minimum WD by Check and/or a maximum amount which can be withdrawn by check. Leaving a value blank means there is no limit imposed for that particular setting. A member’s available balance still limits the</w:t>
+            </w:r>
+            <w:r>
+              <w:t xml:space="preserve"> </w:t>
+            </w:r>
+            <w:r>
+              <w:t>maximum amount they may WD. Enter value as dollar &amp; cents. Eg. 1000.00</w:t>
+            </w:r>
+          </w:p>
+        </w:tc>
+        <w:tc>
+          <w:tcPr>
+            <w:tcW w:w="1412" w:type="dxa"/>
             <w:vAlign w:val="center"/>
           </w:tcPr>
           <w:p>
@@ -359,7 +335,7 @@
         </w:tc>
         <w:tc>
           <w:tcPr>
-            <w:tcW w:w="1950" w:type="dxa"/>
+            <w:tcW w:w="1912" w:type="dxa"/>
             <w:vAlign w:val="center"/>
           </w:tcPr>
           <w:p>
@@ -376,13 +352,9 @@
         </w:tc>
       </w:tr>
       <w:tr>
-        <w:trPr>
-          <w:gridAfter w:val="1"/>
-          <w:wAfter w:w="7" w:type="dxa"/>
-        </w:trPr>
-        <w:tc>
-          <w:tcPr>
-            <w:tcW w:w="2515" w:type="dxa"/>
+        <w:tc>
+          <w:tcPr>
+            <w:tcW w:w="2458" w:type="dxa"/>
           </w:tcPr>
           <w:p>
             <w:r>
@@ -392,7 +364,7 @@
         </w:tc>
         <w:tc>
           <w:tcPr>
-            <w:tcW w:w="3888" w:type="dxa"/>
+            <w:tcW w:w="3778" w:type="dxa"/>
           </w:tcPr>
           <w:p>
             <w:r>
@@ -402,7 +374,7 @@
         </w:tc>
         <w:tc>
           <w:tcPr>
-            <w:tcW w:w="1207" w:type="dxa"/>
+            <w:tcW w:w="1412" w:type="dxa"/>
             <w:vAlign w:val="center"/>
           </w:tcPr>
           <w:p>
@@ -416,7 +388,7 @@
         </w:tc>
         <w:tc>
           <w:tcPr>
-            <w:tcW w:w="1950" w:type="dxa"/>
+            <w:tcW w:w="1912" w:type="dxa"/>
             <w:vAlign w:val="center"/>
           </w:tcPr>
           <w:p>
@@ -427,13 +399,9 @@
         </w:tc>
       </w:tr>
       <w:tr>
-        <w:trPr>
-          <w:gridAfter w:val="1"/>
-          <w:wAfter w:w="7" w:type="dxa"/>
-        </w:trPr>
-        <w:tc>
-          <w:tcPr>
-            <w:tcW w:w="2515" w:type="dxa"/>
+        <w:tc>
+          <w:tcPr>
+            <w:tcW w:w="2458" w:type="dxa"/>
           </w:tcPr>
           <w:p>
             <w:r>
@@ -443,7 +411,7 @@
         </w:tc>
         <w:tc>
           <w:tcPr>
-            <w:tcW w:w="3888" w:type="dxa"/>
+            <w:tcW w:w="3778" w:type="dxa"/>
           </w:tcPr>
           <w:p>
             <w:r>
@@ -453,7 +421,7 @@
         </w:tc>
         <w:tc>
           <w:tcPr>
-            <w:tcW w:w="1207" w:type="dxa"/>
+            <w:tcW w:w="1412" w:type="dxa"/>
             <w:vAlign w:val="center"/>
           </w:tcPr>
           <w:p>
@@ -467,31 +435,26 @@
         </w:tc>
         <w:tc>
           <w:tcPr>
-            <w:tcW w:w="1950" w:type="dxa"/>
+            <w:tcW w:w="1912" w:type="dxa"/>
             <w:vAlign w:val="center"/>
           </w:tcPr>
           <w:p/>
         </w:tc>
       </w:tr>
       <w:tr>
-        <w:trPr>
-          <w:gridAfter w:val="1"/>
-          <w:wAfter w:w="7" w:type="dxa"/>
-        </w:trPr>
-        <w:tc>
-          <w:tcPr>
-            <w:tcW w:w="2515" w:type="dxa"/>
-          </w:tcPr>
-          <w:p>
-            <w:r>
-              <w:lastRenderedPageBreak/>
+        <w:tc>
+          <w:tcPr>
+            <w:tcW w:w="2458" w:type="dxa"/>
+          </w:tcPr>
+          <w:p>
+            <w:r>
               <w:t>WARNING CODES TO EXCLUDE - SHARE</w:t>
             </w:r>
           </w:p>
         </w:tc>
         <w:tc>
           <w:tcPr>
-            <w:tcW w:w="3888" w:type="dxa"/>
+            <w:tcW w:w="3778" w:type="dxa"/>
           </w:tcPr>
           <w:p>
             <w:r>
@@ -501,7 +464,7 @@
         </w:tc>
         <w:tc>
           <w:tcPr>
-            <w:tcW w:w="1207" w:type="dxa"/>
+            <w:tcW w:w="1412" w:type="dxa"/>
             <w:vAlign w:val="center"/>
           </w:tcPr>
           <w:p>
@@ -515,7 +478,7 @@
         </w:tc>
         <w:tc>
           <w:tcPr>
-            <w:tcW w:w="1950" w:type="dxa"/>
+            <w:tcW w:w="1912" w:type="dxa"/>
             <w:vAlign w:val="center"/>
           </w:tcPr>
           <w:p>
@@ -526,23 +489,20 @@
         </w:tc>
       </w:tr>
       <w:tr>
-        <w:trPr>
-          <w:gridAfter w:val="1"/>
-          <w:wAfter w:w="7" w:type="dxa"/>
-        </w:trPr>
-        <w:tc>
-          <w:tcPr>
-            <w:tcW w:w="2515" w:type="dxa"/>
-          </w:tcPr>
-          <w:p>
-            <w:r>
+        <w:tc>
+          <w:tcPr>
+            <w:tcW w:w="2458" w:type="dxa"/>
+          </w:tcPr>
+          <w:p>
+            <w:r>
+              <w:lastRenderedPageBreak/>
               <w:t>WARNING CODES TO EXCLUDE - LOAN</w:t>
             </w:r>
           </w:p>
         </w:tc>
         <w:tc>
           <w:tcPr>
-            <w:tcW w:w="3888" w:type="dxa"/>
+            <w:tcW w:w="3778" w:type="dxa"/>
           </w:tcPr>
           <w:p>
             <w:r>
@@ -552,7 +512,7 @@
         </w:tc>
         <w:tc>
           <w:tcPr>
-            <w:tcW w:w="1207" w:type="dxa"/>
+            <w:tcW w:w="1412" w:type="dxa"/>
             <w:vAlign w:val="center"/>
           </w:tcPr>
           <w:p>
@@ -566,7 +526,7 @@
         </w:tc>
         <w:tc>
           <w:tcPr>
-            <w:tcW w:w="1950" w:type="dxa"/>
+            <w:tcW w:w="1912" w:type="dxa"/>
             <w:vAlign w:val="center"/>
           </w:tcPr>
           <w:p>
@@ -577,13 +537,9 @@
         </w:tc>
       </w:tr>
       <w:tr>
-        <w:trPr>
-          <w:gridAfter w:val="1"/>
-          <w:wAfter w:w="7" w:type="dxa"/>
-        </w:trPr>
-        <w:tc>
-          <w:tcPr>
-            <w:tcW w:w="2515" w:type="dxa"/>
+        <w:tc>
+          <w:tcPr>
+            <w:tcW w:w="2458" w:type="dxa"/>
           </w:tcPr>
           <w:p>
             <w:r>
@@ -593,7 +549,7 @@
         </w:tc>
         <w:tc>
           <w:tcPr>
-            <w:tcW w:w="3888" w:type="dxa"/>
+            <w:tcW w:w="3778" w:type="dxa"/>
           </w:tcPr>
           <w:p>
             <w:r>
@@ -603,7 +559,7 @@
         </w:tc>
         <w:tc>
           <w:tcPr>
-            <w:tcW w:w="1207" w:type="dxa"/>
+            <w:tcW w:w="1412" w:type="dxa"/>
             <w:vAlign w:val="center"/>
           </w:tcPr>
           <w:p>
@@ -617,7 +573,7 @@
         </w:tc>
         <w:tc>
           <w:tcPr>
-            <w:tcW w:w="1950" w:type="dxa"/>
+            <w:tcW w:w="1912" w:type="dxa"/>
             <w:vAlign w:val="center"/>
           </w:tcPr>
           <w:p>
@@ -628,13 +584,9 @@
         </w:tc>
       </w:tr>
       <w:tr>
-        <w:trPr>
-          <w:gridAfter w:val="1"/>
-          <w:wAfter w:w="7" w:type="dxa"/>
-        </w:trPr>
-        <w:tc>
-          <w:tcPr>
-            <w:tcW w:w="2515" w:type="dxa"/>
+        <w:tc>
+          <w:tcPr>
+            <w:tcW w:w="2458" w:type="dxa"/>
           </w:tcPr>
           <w:p>
             <w:r>
@@ -644,7 +596,7 @@
         </w:tc>
         <w:tc>
           <w:tcPr>
-            <w:tcW w:w="3888" w:type="dxa"/>
+            <w:tcW w:w="3778" w:type="dxa"/>
           </w:tcPr>
           <w:p>
             <w:r>
@@ -654,7 +606,7 @@
         </w:tc>
         <w:tc>
           <w:tcPr>
-            <w:tcW w:w="1207" w:type="dxa"/>
+            <w:tcW w:w="1412" w:type="dxa"/>
             <w:vAlign w:val="center"/>
           </w:tcPr>
           <w:p>
@@ -668,7 +620,7 @@
         </w:tc>
         <w:tc>
           <w:tcPr>
-            <w:tcW w:w="1950" w:type="dxa"/>
+            <w:tcW w:w="1912" w:type="dxa"/>
             <w:vAlign w:val="center"/>
           </w:tcPr>
           <w:p>
@@ -679,13 +631,9 @@
         </w:tc>
       </w:tr>
       <w:tr>
-        <w:trPr>
-          <w:gridAfter w:val="1"/>
-          <w:wAfter w:w="7" w:type="dxa"/>
-        </w:trPr>
-        <w:tc>
-          <w:tcPr>
-            <w:tcW w:w="2515" w:type="dxa"/>
+        <w:tc>
+          <w:tcPr>
+            <w:tcW w:w="2458" w:type="dxa"/>
           </w:tcPr>
           <w:p>
             <w:r>
@@ -695,7 +643,7 @@
         </w:tc>
         <w:tc>
           <w:tcPr>
-            <w:tcW w:w="3888" w:type="dxa"/>
+            <w:tcW w:w="3778" w:type="dxa"/>
           </w:tcPr>
           <w:p>
             <w:r>
@@ -705,7 +653,7 @@
         </w:tc>
         <w:tc>
           <w:tcPr>
-            <w:tcW w:w="3157" w:type="dxa"/>
+            <w:tcW w:w="3324" w:type="dxa"/>
             <w:gridSpan w:val="2"/>
             <w:vAlign w:val="center"/>
           </w:tcPr>
@@ -717,19 +665,15 @@
         </w:tc>
       </w:tr>
       <w:tr>
-        <w:trPr>
-          <w:gridAfter w:val="1"/>
-          <w:wAfter w:w="7" w:type="dxa"/>
-        </w:trPr>
-        <w:tc>
-          <w:tcPr>
-            <w:tcW w:w="2515" w:type="dxa"/>
+        <w:tc>
+          <w:tcPr>
+            <w:tcW w:w="2458" w:type="dxa"/>
           </w:tcPr>
           <w:p/>
         </w:tc>
         <w:tc>
           <w:tcPr>
-            <w:tcW w:w="3888" w:type="dxa"/>
+            <w:tcW w:w="3778" w:type="dxa"/>
           </w:tcPr>
           <w:p>
             <w:r>
@@ -746,7 +690,7 @@
         </w:tc>
         <w:tc>
           <w:tcPr>
-            <w:tcW w:w="3157" w:type="dxa"/>
+            <w:tcW w:w="3324" w:type="dxa"/>
             <w:gridSpan w:val="2"/>
             <w:vAlign w:val="center"/>
           </w:tcPr>
@@ -758,13 +702,9 @@
         </w:tc>
       </w:tr>
       <w:tr>
-        <w:trPr>
-          <w:gridAfter w:val="1"/>
-          <w:wAfter w:w="7" w:type="dxa"/>
-        </w:trPr>
-        <w:tc>
-          <w:tcPr>
-            <w:tcW w:w="2515" w:type="dxa"/>
+        <w:tc>
+          <w:tcPr>
+            <w:tcW w:w="2458" w:type="dxa"/>
           </w:tcPr>
           <w:p>
             <w:r>
@@ -774,7 +714,7 @@
         </w:tc>
         <w:tc>
           <w:tcPr>
-            <w:tcW w:w="7045" w:type="dxa"/>
+            <w:tcW w:w="7102" w:type="dxa"/>
             <w:gridSpan w:val="3"/>
             <w:vAlign w:val="center"/>
           </w:tcPr>
@@ -844,25 +784,13 @@
               <w:t>For backwards compatibility, a single blank line will be interpreted as a new line and two blank lines in a row will be interpreted as a new paragraph</w:t>
             </w:r>
           </w:p>
-        </w:tc>
-      </w:tr>
-      <w:tr>
-        <w:trPr>
-          <w:trHeight w:val="4778"/>
-        </w:trPr>
-        <w:tc>
-          <w:tcPr>
-            <w:tcW w:w="9567" w:type="dxa"/>
-            <w:gridSpan w:val="5"/>
-          </w:tcPr>
-          <w:p/>
         </w:tc>
       </w:tr>
     </w:tbl>
     <w:p/>
     <w:sectPr>
       <w:pgSz w:w="12240" w:h="15840"/>
-      <w:pgMar w:top="1440" w:right="1440" w:bottom="1440" w:left="1440" w:header="720" w:footer="720" w:gutter="0"/>
+      <w:pgMar w:top="1440" w:right="1440" w:bottom="1170" w:left="1440" w:header="720" w:footer="720" w:gutter="0"/>
       <w:cols w:space="720"/>
       <w:docGrid w:linePitch="360"/>
     </w:sectPr>
@@ -1591,6 +1519,17 @@
 </file>
 
 <file path=customXml/item1.xml><?xml version="1.0" encoding="utf-8"?>
+<p:properties xmlns:p="http://schemas.microsoft.com/office/2006/metadata/properties" xmlns:xsi="http://www.w3.org/2001/XMLSchema-instance" xmlns:pc="http://schemas.microsoft.com/office/infopath/2007/PartnerControls">
+  <documentManagement>
+    <lcf76f155ced4ddcb4097134ff3c332f xmlns="9ba05911-c24a-4853-8769-8a1374fe7448">
+      <Terms xmlns="http://schemas.microsoft.com/office/infopath/2007/PartnerControls"/>
+    </lcf76f155ced4ddcb4097134ff3c332f>
+    <TaxCatchAll xmlns="770a5452-f489-4b73-ab95-d08ebfacd134" xsi:nil="true"/>
+  </documentManagement>
+</p:properties>
+</file>
+
+<file path=customXml/item2.xml><?xml version="1.0" encoding="utf-8"?>
 <ct:contentTypeSchema xmlns:ct="http://schemas.microsoft.com/office/2006/metadata/contentType" xmlns:ma="http://schemas.microsoft.com/office/2006/metadata/properties/metaAttributes" ct:_="" ma:_="" ma:contentTypeName="Document" ma:contentTypeID="0x010100A77C9823173CF84797BEB05294A93705" ma:contentTypeVersion="15" ma:contentTypeDescription="Create a new document." ma:contentTypeScope="" ma:versionID="a06449ddb13fa6a6c0342e20d143ca9c">
   <xsd:schema xmlns:xsd="http://www.w3.org/2001/XMLSchema" xmlns:xs="http://www.w3.org/2001/XMLSchema" xmlns:p="http://schemas.microsoft.com/office/2006/metadata/properties" xmlns:ns2="9ba05911-c24a-4853-8769-8a1374fe7448" xmlns:ns3="0e06131f-2ce5-485c-956f-aae053c36232" xmlns:ns4="770a5452-f489-4b73-ab95-d08ebfacd134" targetNamespace="http://schemas.microsoft.com/office/2006/metadata/properties" ma:root="true" ma:fieldsID="988b7fcc47d8dbb21347a0fbf6618b13" ns2:_="" ns3:_="" ns4:_="">
     <xsd:import namespace="9ba05911-c24a-4853-8769-8a1374fe7448"/>
@@ -1814,17 +1753,6 @@
 </ct:contentTypeSchema>
 </file>
 
-<file path=customXml/item2.xml><?xml version="1.0" encoding="utf-8"?>
-<p:properties xmlns:p="http://schemas.microsoft.com/office/2006/metadata/properties" xmlns:xsi="http://www.w3.org/2001/XMLSchema-instance" xmlns:pc="http://schemas.microsoft.com/office/infopath/2007/PartnerControls">
-  <documentManagement>
-    <lcf76f155ced4ddcb4097134ff3c332f xmlns="9ba05911-c24a-4853-8769-8a1374fe7448">
-      <Terms xmlns="http://schemas.microsoft.com/office/infopath/2007/PartnerControls"/>
-    </lcf76f155ced4ddcb4097134ff3c332f>
-    <TaxCatchAll xmlns="770a5452-f489-4b73-ab95-d08ebfacd134" xsi:nil="true"/>
-  </documentManagement>
-</p:properties>
-</file>
-
 <file path=customXml/item3.xml><?xml version="1.0" encoding="utf-8"?>
 <?mso-contentType ?>
 <FormTemplates xmlns="http://schemas.microsoft.com/sharepoint/v3/contenttype/forms">
@@ -1835,6 +1763,17 @@
 </file>
 
 <file path=customXml/itemProps1.xml><?xml version="1.0" encoding="utf-8"?>
+<ds:datastoreItem xmlns:ds="http://schemas.openxmlformats.org/officeDocument/2006/customXml" ds:itemID="{A0AE4F2E-17AC-4D38-BD6F-B007E7F4DC47}">
+  <ds:schemaRefs>
+    <ds:schemaRef ds:uri="http://schemas.microsoft.com/office/2006/metadata/properties"/>
+    <ds:schemaRef ds:uri="http://schemas.microsoft.com/office/infopath/2007/PartnerControls"/>
+    <ds:schemaRef ds:uri="9ba05911-c24a-4853-8769-8a1374fe7448"/>
+    <ds:schemaRef ds:uri="770a5452-f489-4b73-ab95-d08ebfacd134"/>
+  </ds:schemaRefs>
+</ds:datastoreItem>
+</file>
+
+<file path=customXml/itemProps2.xml><?xml version="1.0" encoding="utf-8"?>
 <ds:datastoreItem xmlns:ds="http://schemas.openxmlformats.org/officeDocument/2006/customXml" ds:itemID="{C7127CEA-9873-4F3F-9C1A-E8B3F1D8496E}">
   <ds:schemaRefs>
     <ds:schemaRef ds:uri="http://schemas.microsoft.com/office/2006/metadata/contentType"/>
@@ -1854,17 +1793,6 @@
 </ds:datastoreItem>
 </file>
 
-<file path=customXml/itemProps2.xml><?xml version="1.0" encoding="utf-8"?>
-<ds:datastoreItem xmlns:ds="http://schemas.openxmlformats.org/officeDocument/2006/customXml" ds:itemID="{A0AE4F2E-17AC-4D38-BD6F-B007E7F4DC47}">
-  <ds:schemaRefs>
-    <ds:schemaRef ds:uri="http://schemas.microsoft.com/office/2006/metadata/properties"/>
-    <ds:schemaRef ds:uri="http://schemas.microsoft.com/office/infopath/2007/PartnerControls"/>
-    <ds:schemaRef ds:uri="9ba05911-c24a-4853-8769-8a1374fe7448"/>
-    <ds:schemaRef ds:uri="770a5452-f489-4b73-ab95-d08ebfacd134"/>
-  </ds:schemaRefs>
-</ds:datastoreItem>
-</file>
-
 <file path=customXml/itemProps3.xml><?xml version="1.0" encoding="utf-8"?>
 <ds:datastoreItem xmlns:ds="http://schemas.openxmlformats.org/officeDocument/2006/customXml" ds:itemID="{65BD55E8-81A3-42A4-89DC-516014481E1E}">
   <ds:schemaRefs>

</xml_diff>